<commit_message>
Ajustes + documentos com respostas finalizados
</commit_message>
<xml_diff>
--- a/Respostas - Nycolas R. Alves - Prova Selecao 2020 - JavaScriptLite.docx
+++ b/Respostas - Nycolas R. Alves - Prova Selecao 2020 - JavaScriptLite.docx
@@ -389,30 +389,658 @@
           <w:sz w:val="24"/>
         </w:rPr>
       </w:pPr>
-    </w:p>
-    <w:p>
-      <w:pPr>
-        <w:pStyle w:val="PargrafodaLista"/>
-        <w:spacing w:line="360" w:lineRule="auto"/>
-        <w:jc w:val="both"/>
-        <w:rPr>
-          <w:rFonts w:ascii="Arial" w:hAnsi="Arial" w:cs="Arial"/>
-          <w:sz w:val="24"/>
-        </w:rPr>
-      </w:pPr>
-    </w:p>
-    <w:p>
-      <w:pPr>
-        <w:pStyle w:val="PargrafodaLista"/>
-        <w:spacing w:line="360" w:lineRule="auto"/>
-        <w:jc w:val="both"/>
-        <w:rPr>
-          <w:rFonts w:ascii="Arial" w:hAnsi="Arial" w:cs="Arial"/>
-          <w:sz w:val="24"/>
-        </w:rPr>
-      </w:pPr>
       <w:bookmarkStart w:id="0" w:name="_GoBack"/>
       <w:bookmarkEnd w:id="0"/>
+    </w:p>
+    <w:p>
+      <w:pPr>
+        <w:spacing w:line="360" w:lineRule="auto"/>
+        <w:jc w:val="both"/>
+        <w:rPr>
+          <w:rFonts w:ascii="Arial" w:hAnsi="Arial" w:cs="Arial"/>
+          <w:sz w:val="24"/>
+        </w:rPr>
+      </w:pPr>
+      <w:r>
+        <w:rPr>
+          <w:rFonts w:ascii="Arial" w:hAnsi="Arial" w:cs="Arial"/>
+          <w:sz w:val="24"/>
+        </w:rPr>
+        <w:tab/>
+        <w:t xml:space="preserve">As respostas das questões 2 a </w:t>
+      </w:r>
+      <w:r>
+        <w:rPr>
+          <w:rFonts w:ascii="Arial" w:hAnsi="Arial" w:cs="Arial"/>
+          <w:sz w:val="24"/>
+        </w:rPr>
+        <w:t>10</w:t>
+      </w:r>
+      <w:r>
+        <w:rPr>
+          <w:rFonts w:ascii="Arial" w:hAnsi="Arial" w:cs="Arial"/>
+          <w:sz w:val="24"/>
+        </w:rPr>
+        <w:t xml:space="preserve"> se encontram no GitHub. Segue o link para o repositório completo:</w:t>
+      </w:r>
+    </w:p>
+    <w:p>
+      <w:pPr>
+        <w:spacing w:line="360" w:lineRule="auto"/>
+        <w:jc w:val="center"/>
+        <w:rPr>
+          <w:rFonts w:ascii="Arial" w:hAnsi="Arial" w:cs="Arial"/>
+          <w:sz w:val="24"/>
+        </w:rPr>
+      </w:pPr>
+      <w:hyperlink r:id="rId5" w:history="1">
+        <w:r>
+          <w:rPr>
+            <w:rStyle w:val="Hyperlink"/>
+            <w:rFonts w:ascii="Arial" w:hAnsi="Arial" w:cs="Arial"/>
+            <w:sz w:val="24"/>
+          </w:rPr>
+          <w:t>https://github.com/NycolasR/Estagio-Phoebus-Processo-Seletivo</w:t>
+        </w:r>
+      </w:hyperlink>
+    </w:p>
+    <w:p>
+      <w:pPr>
+        <w:pStyle w:val="PargrafodaLista"/>
+        <w:numPr>
+          <w:ilvl w:val="0"/>
+          <w:numId w:val="1"/>
+        </w:numPr>
+        <w:spacing w:line="360" w:lineRule="auto"/>
+        <w:rPr>
+          <w:rFonts w:ascii="Arial" w:hAnsi="Arial" w:cs="Arial"/>
+          <w:sz w:val="24"/>
+        </w:rPr>
+      </w:pPr>
+      <w:r>
+        <w:rPr>
+          <w:rFonts w:ascii="Arial" w:hAnsi="Arial" w:cs="Arial"/>
+          <w:sz w:val="24"/>
+        </w:rPr>
+        <w:t>Link para o código resposta da questão 2:</w:t>
+      </w:r>
+    </w:p>
+    <w:p>
+      <w:pPr>
+        <w:pStyle w:val="PargrafodaLista"/>
+        <w:spacing w:line="360" w:lineRule="auto"/>
+        <w:rPr>
+          <w:rFonts w:ascii="Arial" w:hAnsi="Arial" w:cs="Arial"/>
+          <w:sz w:val="24"/>
+        </w:rPr>
+      </w:pPr>
+      <w:hyperlink r:id="rId6" w:history="1">
+        <w:r>
+          <w:rPr>
+            <w:rStyle w:val="Hyperlink"/>
+            <w:rFonts w:ascii="Arial" w:hAnsi="Arial" w:cs="Arial"/>
+            <w:sz w:val="24"/>
+          </w:rPr>
+          <w:t>https://github.com/NycolasR/Estagio-Phoebus-Processo-Seletivo/blob/main/scripts/questao2/questao2.js</w:t>
+        </w:r>
+      </w:hyperlink>
+      <w:r>
+        <w:rPr>
+          <w:rFonts w:ascii="Arial" w:hAnsi="Arial" w:cs="Arial"/>
+          <w:sz w:val="24"/>
+        </w:rPr>
+        <w:t xml:space="preserve"> </w:t>
+      </w:r>
+    </w:p>
+    <w:p>
+      <w:pPr>
+        <w:pStyle w:val="PargrafodaLista"/>
+        <w:numPr>
+          <w:ilvl w:val="0"/>
+          <w:numId w:val="1"/>
+        </w:numPr>
+        <w:spacing w:line="360" w:lineRule="auto"/>
+        <w:rPr>
+          <w:rFonts w:ascii="Arial" w:hAnsi="Arial" w:cs="Arial"/>
+          <w:sz w:val="24"/>
+        </w:rPr>
+      </w:pPr>
+      <w:r>
+        <w:rPr>
+          <w:rFonts w:ascii="Arial" w:hAnsi="Arial" w:cs="Arial"/>
+          <w:sz w:val="24"/>
+        </w:rPr>
+        <w:t>Link para o c</w:t>
+      </w:r>
+      <w:r>
+        <w:rPr>
+          <w:rFonts w:ascii="Arial" w:hAnsi="Arial" w:cs="Arial"/>
+          <w:sz w:val="24"/>
+        </w:rPr>
+        <w:t>ódigo resposta da questão 3</w:t>
+      </w:r>
+      <w:r>
+        <w:rPr>
+          <w:rFonts w:ascii="Arial" w:hAnsi="Arial" w:cs="Arial"/>
+          <w:sz w:val="24"/>
+        </w:rPr>
+        <w:t>:</w:t>
+      </w:r>
+    </w:p>
+    <w:p>
+      <w:pPr>
+        <w:pStyle w:val="PargrafodaLista"/>
+        <w:spacing w:line="360" w:lineRule="auto"/>
+        <w:rPr>
+          <w:rFonts w:ascii="Arial" w:hAnsi="Arial" w:cs="Arial"/>
+          <w:sz w:val="24"/>
+        </w:rPr>
+      </w:pPr>
+      <w:hyperlink r:id="rId7" w:history="1">
+        <w:r>
+          <w:rPr>
+            <w:rStyle w:val="Hyperlink"/>
+            <w:rFonts w:ascii="Arial" w:hAnsi="Arial" w:cs="Arial"/>
+            <w:sz w:val="24"/>
+          </w:rPr>
+          <w:t>https://github.com/NycolasR/Estagio-Phoebus-Processo-Seletivo/blob/main/scripts/questao3/questao3.js</w:t>
+        </w:r>
+      </w:hyperlink>
+      <w:r>
+        <w:rPr>
+          <w:rFonts w:ascii="Arial" w:hAnsi="Arial" w:cs="Arial"/>
+          <w:sz w:val="24"/>
+        </w:rPr>
+        <w:t xml:space="preserve"> </w:t>
+      </w:r>
+    </w:p>
+    <w:p>
+      <w:pPr>
+        <w:pStyle w:val="PargrafodaLista"/>
+        <w:numPr>
+          <w:ilvl w:val="0"/>
+          <w:numId w:val="1"/>
+        </w:numPr>
+        <w:spacing w:line="360" w:lineRule="auto"/>
+        <w:rPr>
+          <w:rFonts w:ascii="Arial" w:hAnsi="Arial" w:cs="Arial"/>
+          <w:sz w:val="24"/>
+        </w:rPr>
+      </w:pPr>
+      <w:r>
+        <w:rPr>
+          <w:rFonts w:ascii="Arial" w:hAnsi="Arial" w:cs="Arial"/>
+          <w:sz w:val="24"/>
+        </w:rPr>
+        <w:t>Link para o c</w:t>
+      </w:r>
+      <w:r>
+        <w:rPr>
+          <w:rFonts w:ascii="Arial" w:hAnsi="Arial" w:cs="Arial"/>
+          <w:sz w:val="24"/>
+        </w:rPr>
+        <w:t>ódigo resposta da questão 4</w:t>
+      </w:r>
+      <w:r>
+        <w:rPr>
+          <w:rFonts w:ascii="Arial" w:hAnsi="Arial" w:cs="Arial"/>
+          <w:sz w:val="24"/>
+        </w:rPr>
+        <w:t>:</w:t>
+      </w:r>
+    </w:p>
+    <w:p>
+      <w:pPr>
+        <w:pStyle w:val="PargrafodaLista"/>
+        <w:spacing w:line="360" w:lineRule="auto"/>
+        <w:rPr>
+          <w:rFonts w:ascii="Arial" w:hAnsi="Arial" w:cs="Arial"/>
+          <w:sz w:val="24"/>
+        </w:rPr>
+      </w:pPr>
+      <w:hyperlink r:id="rId8" w:history="1">
+        <w:r>
+          <w:rPr>
+            <w:rStyle w:val="Hyperlink"/>
+            <w:rFonts w:ascii="Arial" w:hAnsi="Arial" w:cs="Arial"/>
+            <w:sz w:val="24"/>
+          </w:rPr>
+          <w:t>https://github.com/NycolasR/Estagio-Phoebus-Processo-Seletivo/blob/main/scripts/questao4/questao4.js</w:t>
+        </w:r>
+      </w:hyperlink>
+      <w:r>
+        <w:rPr>
+          <w:rFonts w:ascii="Arial" w:hAnsi="Arial" w:cs="Arial"/>
+          <w:sz w:val="24"/>
+        </w:rPr>
+        <w:t xml:space="preserve"> </w:t>
+      </w:r>
+    </w:p>
+    <w:p>
+      <w:pPr>
+        <w:pStyle w:val="PargrafodaLista"/>
+        <w:numPr>
+          <w:ilvl w:val="0"/>
+          <w:numId w:val="1"/>
+        </w:numPr>
+        <w:spacing w:line="360" w:lineRule="auto"/>
+        <w:rPr>
+          <w:rFonts w:ascii="Arial" w:hAnsi="Arial" w:cs="Arial"/>
+          <w:sz w:val="24"/>
+        </w:rPr>
+      </w:pPr>
+      <w:r>
+        <w:rPr>
+          <w:rFonts w:ascii="Arial" w:hAnsi="Arial" w:cs="Arial"/>
+          <w:sz w:val="24"/>
+        </w:rPr>
+        <w:t>Link para o c</w:t>
+      </w:r>
+      <w:r>
+        <w:rPr>
+          <w:rFonts w:ascii="Arial" w:hAnsi="Arial" w:cs="Arial"/>
+          <w:sz w:val="24"/>
+        </w:rPr>
+        <w:t>ódigo resposta da questão 5</w:t>
+      </w:r>
+      <w:r>
+        <w:rPr>
+          <w:rFonts w:ascii="Arial" w:hAnsi="Arial" w:cs="Arial"/>
+          <w:sz w:val="24"/>
+        </w:rPr>
+        <w:t>:</w:t>
+      </w:r>
+    </w:p>
+    <w:p>
+      <w:pPr>
+        <w:pStyle w:val="PargrafodaLista"/>
+        <w:spacing w:line="360" w:lineRule="auto"/>
+        <w:rPr>
+          <w:rFonts w:ascii="Arial" w:hAnsi="Arial" w:cs="Arial"/>
+          <w:sz w:val="24"/>
+        </w:rPr>
+      </w:pPr>
+      <w:hyperlink r:id="rId9" w:history="1">
+        <w:r>
+          <w:rPr>
+            <w:rStyle w:val="Hyperlink"/>
+            <w:rFonts w:ascii="Arial" w:hAnsi="Arial" w:cs="Arial"/>
+            <w:sz w:val="24"/>
+          </w:rPr>
+          <w:t>https://github.com/NycolasR/Estagio-Phoebus-Processo-Seletivo/tree/main/scripts/questao5</w:t>
+        </w:r>
+      </w:hyperlink>
+      <w:r>
+        <w:rPr>
+          <w:rFonts w:ascii="Arial" w:hAnsi="Arial" w:cs="Arial"/>
+          <w:sz w:val="24"/>
+        </w:rPr>
+        <w:t xml:space="preserve"> </w:t>
+      </w:r>
+    </w:p>
+    <w:p>
+      <w:pPr>
+        <w:pStyle w:val="PargrafodaLista"/>
+        <w:numPr>
+          <w:ilvl w:val="0"/>
+          <w:numId w:val="1"/>
+        </w:numPr>
+        <w:spacing w:line="360" w:lineRule="auto"/>
+        <w:rPr>
+          <w:rFonts w:ascii="Arial" w:hAnsi="Arial" w:cs="Arial"/>
+          <w:sz w:val="24"/>
+        </w:rPr>
+      </w:pPr>
+      <w:r>
+        <w:rPr>
+          <w:rFonts w:ascii="Arial" w:hAnsi="Arial" w:cs="Arial"/>
+          <w:sz w:val="24"/>
+        </w:rPr>
+        <w:t>Link para o c</w:t>
+      </w:r>
+      <w:r>
+        <w:rPr>
+          <w:rFonts w:ascii="Arial" w:hAnsi="Arial" w:cs="Arial"/>
+          <w:sz w:val="24"/>
+        </w:rPr>
+        <w:t>ódigo resposta da questão 6</w:t>
+      </w:r>
+      <w:r>
+        <w:rPr>
+          <w:rFonts w:ascii="Arial" w:hAnsi="Arial" w:cs="Arial"/>
+          <w:sz w:val="24"/>
+        </w:rPr>
+        <w:t>:</w:t>
+      </w:r>
+    </w:p>
+    <w:p>
+      <w:pPr>
+        <w:pStyle w:val="PargrafodaLista"/>
+        <w:spacing w:line="360" w:lineRule="auto"/>
+        <w:rPr>
+          <w:rFonts w:ascii="Arial" w:hAnsi="Arial" w:cs="Arial"/>
+          <w:sz w:val="24"/>
+        </w:rPr>
+      </w:pPr>
+      <w:hyperlink r:id="rId10" w:history="1">
+        <w:r>
+          <w:rPr>
+            <w:rStyle w:val="Hyperlink"/>
+            <w:rFonts w:ascii="Arial" w:hAnsi="Arial" w:cs="Arial"/>
+            <w:sz w:val="24"/>
+          </w:rPr>
+          <w:t>https://github.com/NycolasR/Estagio-Phoebus-Processo-Seletivo/tree/main/scripts/questao6</w:t>
+        </w:r>
+      </w:hyperlink>
+      <w:r>
+        <w:rPr>
+          <w:rFonts w:ascii="Arial" w:hAnsi="Arial" w:cs="Arial"/>
+          <w:sz w:val="24"/>
+        </w:rPr>
+        <w:t xml:space="preserve"> </w:t>
+      </w:r>
+    </w:p>
+    <w:p>
+      <w:pPr>
+        <w:pStyle w:val="PargrafodaLista"/>
+        <w:spacing w:line="360" w:lineRule="auto"/>
+        <w:rPr>
+          <w:rFonts w:ascii="Arial" w:hAnsi="Arial" w:cs="Arial"/>
+          <w:sz w:val="24"/>
+        </w:rPr>
+      </w:pPr>
+    </w:p>
+    <w:p>
+      <w:pPr>
+        <w:pStyle w:val="PargrafodaLista"/>
+        <w:numPr>
+          <w:ilvl w:val="0"/>
+          <w:numId w:val="1"/>
+        </w:numPr>
+        <w:spacing w:line="360" w:lineRule="auto"/>
+        <w:rPr>
+          <w:rFonts w:ascii="Arial" w:hAnsi="Arial" w:cs="Arial"/>
+          <w:sz w:val="24"/>
+        </w:rPr>
+      </w:pPr>
+      <w:r>
+        <w:rPr>
+          <w:rFonts w:ascii="Arial" w:hAnsi="Arial" w:cs="Arial"/>
+          <w:sz w:val="24"/>
+        </w:rPr>
+        <w:lastRenderedPageBreak/>
+        <w:t>Link para o c</w:t>
+      </w:r>
+      <w:r>
+        <w:rPr>
+          <w:rFonts w:ascii="Arial" w:hAnsi="Arial" w:cs="Arial"/>
+          <w:sz w:val="24"/>
+        </w:rPr>
+        <w:t>ódigo resposta da questão 7</w:t>
+      </w:r>
+      <w:r>
+        <w:rPr>
+          <w:rFonts w:ascii="Arial" w:hAnsi="Arial" w:cs="Arial"/>
+          <w:sz w:val="24"/>
+        </w:rPr>
+        <w:t>:</w:t>
+      </w:r>
+    </w:p>
+    <w:p>
+      <w:pPr>
+        <w:pStyle w:val="PargrafodaLista"/>
+        <w:spacing w:line="360" w:lineRule="auto"/>
+        <w:rPr>
+          <w:rFonts w:ascii="Arial" w:hAnsi="Arial" w:cs="Arial"/>
+          <w:sz w:val="24"/>
+        </w:rPr>
+      </w:pPr>
+      <w:hyperlink r:id="rId11" w:history="1">
+        <w:r>
+          <w:rPr>
+            <w:rStyle w:val="Hyperlink"/>
+            <w:rFonts w:ascii="Arial" w:hAnsi="Arial" w:cs="Arial"/>
+            <w:sz w:val="24"/>
+          </w:rPr>
+          <w:t>https://github.com/NycolasR/Estagio-Phoebus-Processo-Seletivo/tree/main/scripts/questao7</w:t>
+        </w:r>
+      </w:hyperlink>
+      <w:r>
+        <w:rPr>
+          <w:rFonts w:ascii="Arial" w:hAnsi="Arial" w:cs="Arial"/>
+          <w:sz w:val="24"/>
+        </w:rPr>
+        <w:t xml:space="preserve"> </w:t>
+      </w:r>
+    </w:p>
+    <w:p>
+      <w:pPr>
+        <w:pStyle w:val="PargrafodaLista"/>
+        <w:numPr>
+          <w:ilvl w:val="0"/>
+          <w:numId w:val="1"/>
+        </w:numPr>
+        <w:spacing w:line="360" w:lineRule="auto"/>
+        <w:rPr>
+          <w:rFonts w:ascii="Arial" w:hAnsi="Arial" w:cs="Arial"/>
+          <w:sz w:val="24"/>
+        </w:rPr>
+      </w:pPr>
+      <w:r>
+        <w:rPr>
+          <w:rFonts w:ascii="Arial" w:hAnsi="Arial" w:cs="Arial"/>
+          <w:sz w:val="24"/>
+        </w:rPr>
+        <w:t>Link para o c</w:t>
+      </w:r>
+      <w:r>
+        <w:rPr>
+          <w:rFonts w:ascii="Arial" w:hAnsi="Arial" w:cs="Arial"/>
+          <w:sz w:val="24"/>
+        </w:rPr>
+        <w:t>ódigo resposta da questão 8</w:t>
+      </w:r>
+      <w:r>
+        <w:rPr>
+          <w:rFonts w:ascii="Arial" w:hAnsi="Arial" w:cs="Arial"/>
+          <w:sz w:val="24"/>
+        </w:rPr>
+        <w:t>:</w:t>
+      </w:r>
+    </w:p>
+    <w:p>
+      <w:pPr>
+        <w:pStyle w:val="PargrafodaLista"/>
+        <w:spacing w:line="360" w:lineRule="auto"/>
+        <w:rPr>
+          <w:rFonts w:ascii="Arial" w:hAnsi="Arial" w:cs="Arial"/>
+          <w:sz w:val="24"/>
+        </w:rPr>
+      </w:pPr>
+      <w:hyperlink r:id="rId12" w:history="1">
+        <w:r>
+          <w:rPr>
+            <w:rStyle w:val="Hyperlink"/>
+            <w:rFonts w:ascii="Arial" w:hAnsi="Arial" w:cs="Arial"/>
+            <w:sz w:val="24"/>
+          </w:rPr>
+          <w:t>https://github.com/NycolasR/Estagio-Phoebus-Processo-Seletivo/blob/main/scripts/questao8/index.html</w:t>
+        </w:r>
+      </w:hyperlink>
+      <w:r>
+        <w:rPr>
+          <w:rFonts w:ascii="Arial" w:hAnsi="Arial" w:cs="Arial"/>
+          <w:sz w:val="24"/>
+        </w:rPr>
+        <w:t xml:space="preserve"> </w:t>
+      </w:r>
+    </w:p>
+    <w:p>
+      <w:pPr>
+        <w:pStyle w:val="PargrafodaLista"/>
+        <w:numPr>
+          <w:ilvl w:val="0"/>
+          <w:numId w:val="1"/>
+        </w:numPr>
+        <w:spacing w:line="360" w:lineRule="auto"/>
+        <w:rPr>
+          <w:rFonts w:ascii="Arial" w:hAnsi="Arial" w:cs="Arial"/>
+          <w:sz w:val="24"/>
+        </w:rPr>
+      </w:pPr>
+      <w:r>
+        <w:rPr>
+          <w:rFonts w:ascii="Arial" w:hAnsi="Arial" w:cs="Arial"/>
+          <w:sz w:val="24"/>
+        </w:rPr>
+        <w:t>Link para o c</w:t>
+      </w:r>
+      <w:r>
+        <w:rPr>
+          <w:rFonts w:ascii="Arial" w:hAnsi="Arial" w:cs="Arial"/>
+          <w:sz w:val="24"/>
+        </w:rPr>
+        <w:t>ódigo resposta da questão 9</w:t>
+      </w:r>
+      <w:r>
+        <w:rPr>
+          <w:rFonts w:ascii="Arial" w:hAnsi="Arial" w:cs="Arial"/>
+          <w:sz w:val="24"/>
+        </w:rPr>
+        <w:t>:</w:t>
+      </w:r>
+    </w:p>
+    <w:p>
+      <w:pPr>
+        <w:pStyle w:val="PargrafodaLista"/>
+        <w:spacing w:line="360" w:lineRule="auto"/>
+        <w:rPr>
+          <w:rFonts w:ascii="Arial" w:hAnsi="Arial" w:cs="Arial"/>
+          <w:sz w:val="24"/>
+        </w:rPr>
+      </w:pPr>
+      <w:hyperlink r:id="rId13" w:history="1">
+        <w:r>
+          <w:rPr>
+            <w:rStyle w:val="Hyperlink"/>
+            <w:rFonts w:ascii="Arial" w:hAnsi="Arial" w:cs="Arial"/>
+            <w:sz w:val="24"/>
+          </w:rPr>
+          <w:t>https://github.com/NycolasR/Estagio-Phoebus-Processo-Seletivo/blob/main/scripts/questao9/digitoVerificador.js</w:t>
+        </w:r>
+      </w:hyperlink>
+      <w:r>
+        <w:rPr>
+          <w:rFonts w:ascii="Arial" w:hAnsi="Arial" w:cs="Arial"/>
+          <w:sz w:val="24"/>
+        </w:rPr>
+        <w:t xml:space="preserve"> </w:t>
+      </w:r>
+    </w:p>
+    <w:p>
+      <w:pPr>
+        <w:pStyle w:val="PargrafodaLista"/>
+        <w:numPr>
+          <w:ilvl w:val="0"/>
+          <w:numId w:val="1"/>
+        </w:numPr>
+        <w:spacing w:line="360" w:lineRule="auto"/>
+        <w:rPr>
+          <w:rFonts w:ascii="Arial" w:hAnsi="Arial" w:cs="Arial"/>
+          <w:sz w:val="24"/>
+        </w:rPr>
+      </w:pPr>
+      <w:r>
+        <w:rPr>
+          <w:rFonts w:ascii="Arial" w:hAnsi="Arial" w:cs="Arial"/>
+          <w:sz w:val="24"/>
+        </w:rPr>
+        <w:t>Link para o c</w:t>
+      </w:r>
+      <w:r>
+        <w:rPr>
+          <w:rFonts w:ascii="Arial" w:hAnsi="Arial" w:cs="Arial"/>
+          <w:sz w:val="24"/>
+        </w:rPr>
+        <w:t>ódigo resposta da questão 10</w:t>
+      </w:r>
+      <w:r>
+        <w:rPr>
+          <w:rFonts w:ascii="Arial" w:hAnsi="Arial" w:cs="Arial"/>
+          <w:sz w:val="24"/>
+        </w:rPr>
+        <w:t>:</w:t>
+      </w:r>
+    </w:p>
+    <w:p>
+      <w:pPr>
+        <w:pStyle w:val="PargrafodaLista"/>
+        <w:spacing w:line="360" w:lineRule="auto"/>
+        <w:rPr>
+          <w:rFonts w:ascii="Arial" w:hAnsi="Arial" w:cs="Arial"/>
+          <w:sz w:val="24"/>
+        </w:rPr>
+      </w:pPr>
+      <w:hyperlink r:id="rId14" w:history="1">
+        <w:r>
+          <w:rPr>
+            <w:rStyle w:val="Hyperlink"/>
+            <w:rFonts w:ascii="Arial" w:hAnsi="Arial" w:cs="Arial"/>
+            <w:sz w:val="24"/>
+          </w:rPr>
+          <w:t>https://github.com/NycolasR/Estagio-Phoebus-Processo-Seletivo/blob/main/scripts/questao10/compareElements.js</w:t>
+        </w:r>
+      </w:hyperlink>
+      <w:r>
+        <w:rPr>
+          <w:rFonts w:ascii="Arial" w:hAnsi="Arial" w:cs="Arial"/>
+          <w:sz w:val="24"/>
+        </w:rPr>
+        <w:t xml:space="preserve"> </w:t>
+      </w:r>
+    </w:p>
+    <w:p>
+      <w:pPr>
+        <w:pStyle w:val="PargrafodaLista"/>
+        <w:spacing w:line="360" w:lineRule="auto"/>
+        <w:rPr>
+          <w:rFonts w:ascii="Arial" w:hAnsi="Arial" w:cs="Arial"/>
+          <w:sz w:val="24"/>
+        </w:rPr>
+      </w:pPr>
+    </w:p>
+    <w:p>
+      <w:pPr>
+        <w:pStyle w:val="PargrafodaLista"/>
+        <w:spacing w:line="360" w:lineRule="auto"/>
+        <w:jc w:val="both"/>
+        <w:rPr>
+          <w:rFonts w:ascii="Arial" w:hAnsi="Arial" w:cs="Arial"/>
+          <w:sz w:val="24"/>
+        </w:rPr>
+      </w:pPr>
+    </w:p>
+    <w:p>
+      <w:pPr>
+        <w:pStyle w:val="PargrafodaLista"/>
+        <w:spacing w:line="360" w:lineRule="auto"/>
+        <w:jc w:val="both"/>
+        <w:rPr>
+          <w:rFonts w:ascii="Arial" w:hAnsi="Arial" w:cs="Arial"/>
+          <w:sz w:val="24"/>
+        </w:rPr>
+      </w:pPr>
+    </w:p>
+    <w:p>
+      <w:pPr>
+        <w:pStyle w:val="PargrafodaLista"/>
+        <w:spacing w:line="360" w:lineRule="auto"/>
+        <w:jc w:val="both"/>
+        <w:rPr>
+          <w:rFonts w:ascii="Arial" w:hAnsi="Arial" w:cs="Arial"/>
+          <w:sz w:val="24"/>
+        </w:rPr>
+      </w:pPr>
     </w:p>
     <w:sectPr>
       <w:pgSz w:w="11906" w:h="16838"/>
@@ -953,6 +1581,29 @@
       <w:contextualSpacing/>
     </w:pPr>
   </w:style>
+  <w:style w:type="character" w:styleId="Hyperlink">
+    <w:name w:val="Hyperlink"/>
+    <w:basedOn w:val="Fontepargpadro"/>
+    <w:uiPriority w:val="99"/>
+    <w:unhideWhenUsed/>
+    <w:rsid w:val="008D27C7"/>
+    <w:rPr>
+      <w:color w:val="0563C1" w:themeColor="hyperlink"/>
+      <w:u w:val="single"/>
+    </w:rPr>
+  </w:style>
+  <w:style w:type="character" w:styleId="HiperlinkVisitado">
+    <w:name w:val="FollowedHyperlink"/>
+    <w:basedOn w:val="Fontepargpadro"/>
+    <w:uiPriority w:val="99"/>
+    <w:semiHidden/>
+    <w:unhideWhenUsed/>
+    <w:rsid w:val="001A172C"/>
+    <w:rPr>
+      <w:color w:val="954F72" w:themeColor="followedHyperlink"/>
+      <w:u w:val="single"/>
+    </w:rPr>
+  </w:style>
 </w:styles>
 </file>
 

</xml_diff>